<commit_message>
updated student consent and guardian consent
</commit_message>
<xml_diff>
--- a/static/words/Consimtamant-elev-scholars.docx
+++ b/static/words/Consimtamant-elev-scholars.docx
@@ -1,6 +1,6 @@
 
 <file path=word/document.xml><?xml version="1.0" encoding="utf-8"?>
-<w:document xmlns:wpc="http://schemas.microsoft.com/office/word/2010/wordprocessingCanvas" xmlns:cx="http://schemas.microsoft.com/office/drawing/2014/chartex" xmlns:cx1="http://schemas.microsoft.com/office/drawing/2015/9/8/chartex" xmlns:cx2="http://schemas.microsoft.com/office/drawing/2015/10/21/chartex" xmlns:cx3="http://schemas.microsoft.com/office/drawing/2016/5/9/chartex" xmlns:cx4="http://schemas.microsoft.com/office/drawing/2016/5/10/chartex" xmlns:cx5="http://schemas.microsoft.com/office/drawing/2016/5/11/chartex" xmlns:cx6="http://schemas.microsoft.com/office/drawing/2016/5/12/chartex" xmlns:cx7="http://schemas.microsoft.com/office/drawing/2016/5/13/chartex" xmlns:cx8="http://schemas.microsoft.com/office/drawing/2016/5/14/chartex" xmlns:mc="http://schemas.openxmlformats.org/markup-compatibility/2006" xmlns:aink="http://schemas.microsoft.com/office/drawing/2016/ink" xmlns:am3d="http://schemas.microsoft.com/office/drawing/2017/model3d" xmlns:o="urn:schemas-microsoft-com:office:office" xmlns:r="http://schemas.openxmlformats.org/officeDocument/2006/relationships" xmlns:m="http://schemas.openxmlformats.org/officeDocument/2006/math" xmlns:v="urn:schemas-microsoft-com:vml" xmlns:wp14="http://schemas.microsoft.com/office/word/2010/wordprocessingDrawing" xmlns:wp="http://schemas.openxmlformats.org/drawingml/2006/wordprocessingDrawing" xmlns:w10="urn:schemas-microsoft-com:office:word" xmlns:w="http://schemas.openxmlformats.org/wordprocessingml/2006/main" xmlns:w14="http://schemas.microsoft.com/office/word/2010/wordml" xmlns:w15="http://schemas.microsoft.com/office/word/2012/wordml" xmlns:w16cid="http://schemas.microsoft.com/office/word/2016/wordml/cid" xmlns:w16se="http://schemas.microsoft.com/office/word/2015/wordml/symex" xmlns:wpg="http://schemas.microsoft.com/office/word/2010/wordprocessingGroup" xmlns:wpi="http://schemas.microsoft.com/office/word/2010/wordprocessingInk" xmlns:wne="http://schemas.microsoft.com/office/word/2006/wordml" xmlns:wps="http://schemas.microsoft.com/office/word/2010/wordprocessingShape" mc:Ignorable="w14 w15 w16se w16cid wp14">
+<w:document xmlns:wpc="http://schemas.microsoft.com/office/word/2010/wordprocessingCanvas" xmlns:cx="http://schemas.microsoft.com/office/drawing/2014/chartex" xmlns:cx1="http://schemas.microsoft.com/office/drawing/2015/9/8/chartex" xmlns:cx2="http://schemas.microsoft.com/office/drawing/2015/10/21/chartex" xmlns:cx3="http://schemas.microsoft.com/office/drawing/2016/5/9/chartex" xmlns:cx4="http://schemas.microsoft.com/office/drawing/2016/5/10/chartex" xmlns:cx5="http://schemas.microsoft.com/office/drawing/2016/5/11/chartex" xmlns:cx6="http://schemas.microsoft.com/office/drawing/2016/5/12/chartex" xmlns:cx7="http://schemas.microsoft.com/office/drawing/2016/5/13/chartex" xmlns:cx8="http://schemas.microsoft.com/office/drawing/2016/5/14/chartex" xmlns:mc="http://schemas.openxmlformats.org/markup-compatibility/2006" xmlns:aink="http://schemas.microsoft.com/office/drawing/2016/ink" xmlns:am3d="http://schemas.microsoft.com/office/drawing/2017/model3d" xmlns:o="urn:schemas-microsoft-com:office:office" xmlns:oel="http://schemas.microsoft.com/office/2019/extlst" xmlns:r="http://schemas.openxmlformats.org/officeDocument/2006/relationships" xmlns:m="http://schemas.openxmlformats.org/officeDocument/2006/math" xmlns:v="urn:schemas-microsoft-com:vml" xmlns:wp14="http://schemas.microsoft.com/office/word/2010/wordprocessingDrawing" xmlns:wp="http://schemas.openxmlformats.org/drawingml/2006/wordprocessingDrawing" xmlns:w10="urn:schemas-microsoft-com:office:word" xmlns:w="http://schemas.openxmlformats.org/wordprocessingml/2006/main" xmlns:w14="http://schemas.microsoft.com/office/word/2010/wordml" xmlns:w15="http://schemas.microsoft.com/office/word/2012/wordml" xmlns:w16cex="http://schemas.microsoft.com/office/word/2018/wordml/cex" xmlns:w16cid="http://schemas.microsoft.com/office/word/2016/wordml/cid" xmlns:w16="http://schemas.microsoft.com/office/word/2018/wordml" xmlns:w16sdtdh="http://schemas.microsoft.com/office/word/2020/wordml/sdtdatahash" xmlns:w16se="http://schemas.microsoft.com/office/word/2015/wordml/symex" xmlns:wpg="http://schemas.microsoft.com/office/word/2010/wordprocessingGroup" xmlns:wpi="http://schemas.microsoft.com/office/word/2010/wordprocessingInk" xmlns:wne="http://schemas.microsoft.com/office/word/2006/wordml" xmlns:wps="http://schemas.microsoft.com/office/word/2010/wordprocessingShape" mc:Ignorable="w14 w15 w16se w16cid w16 w16cex w16sdtdh wp14">
   <w:body>
     <w:p>
       <w:pPr>
@@ -86,45 +86,13 @@
           <w:sz w:val="24"/>
           <w:szCs w:val="24"/>
         </w:rPr>
-        <w:t xml:space="preserve">Contribuție socială prin optimizarea </w:t>
-      </w:r>
-      <w:proofErr w:type="spellStart"/>
-      <w:r>
-        <w:rPr>
-          <w:rFonts w:ascii="Times New Roman" w:eastAsia="Times New Roman" w:hAnsi="Times New Roman" w:cs="Times New Roman"/>
-          <w:sz w:val="24"/>
-          <w:szCs w:val="24"/>
-        </w:rPr>
-        <w:t>literației</w:t>
-      </w:r>
-      <w:proofErr w:type="spellEnd"/>
-      <w:r>
-        <w:rPr>
-          <w:rFonts w:ascii="Times New Roman" w:eastAsia="Times New Roman" w:hAnsi="Times New Roman" w:cs="Times New Roman"/>
-          <w:sz w:val="24"/>
-          <w:szCs w:val="24"/>
-        </w:rPr>
-        <w:t xml:space="preserve"> în sănătate mintală pentru reziliență academică în școli</w:t>
-      </w:r>
-      <w:r>
-        <w:rPr>
-          <w:rFonts w:ascii="Times New Roman" w:eastAsia="Times New Roman" w:hAnsi="Times New Roman" w:cs="Times New Roman"/>
-        </w:rPr>
-        <w:t xml:space="preserve">” este derulat de către Departamentul de Psihologie și Științe Cognitive, Facultatea de Psihologie și Științele Educației de la Universitatea din București, sub coordonarea conf. univ. dr. </w:t>
-      </w:r>
-      <w:proofErr w:type="spellStart"/>
-      <w:r>
-        <w:rPr>
-          <w:rFonts w:ascii="Times New Roman" w:eastAsia="Times New Roman" w:hAnsi="Times New Roman" w:cs="Times New Roman"/>
-        </w:rPr>
-        <w:t>Giosan</w:t>
-      </w:r>
-      <w:proofErr w:type="spellEnd"/>
-      <w:r>
-        <w:rPr>
-          <w:rFonts w:ascii="Times New Roman" w:eastAsia="Times New Roman" w:hAnsi="Times New Roman" w:cs="Times New Roman"/>
-        </w:rPr>
-        <w:t xml:space="preserve"> Cezar, în cadrul programului PN-III-ID-PCE-2021-3. Prin intermediul acestui proiect ne-am propus să atingem trei mari obiective cu potențial impact pentru sistemul educațional preuniversitar din România:</w:t>
+        <w:t>Contribuție socială prin optimizarea literației în sănătate mintală pentru reziliență academică în școli</w:t>
+      </w:r>
+      <w:r>
+        <w:rPr>
+          <w:rFonts w:ascii="Times New Roman" w:eastAsia="Times New Roman" w:hAnsi="Times New Roman" w:cs="Times New Roman"/>
+        </w:rPr>
+        <w:t>” este derulat de către Departamentul de Psihologie și Științe Cognitive, Facultatea de Psihologie și Științele Educației de la Universitatea din București, sub coordonarea conf. univ. dr. Giosan Cezar, în cadrul programului PN-III-ID-PCE-2021-3. Prin intermediul acestui proiect ne-am propus să atingem trei mari obiective cu potențial impact pentru sistemul educațional preuniversitar din România:</w:t>
       </w:r>
     </w:p>
     <w:p>
@@ -152,21 +120,7 @@
         <w:rPr>
           <w:rFonts w:ascii="Times New Roman" w:eastAsia="Times New Roman" w:hAnsi="Times New Roman" w:cs="Times New Roman"/>
         </w:rPr>
-        <w:t xml:space="preserve">b. Realizarea unui studiu experimental pentru investigarea impactului implementării unui program de </w:t>
-      </w:r>
-      <w:proofErr w:type="spellStart"/>
-      <w:r>
-        <w:rPr>
-          <w:rFonts w:ascii="Times New Roman" w:eastAsia="Times New Roman" w:hAnsi="Times New Roman" w:cs="Times New Roman"/>
-        </w:rPr>
-        <w:t>literație</w:t>
-      </w:r>
-      <w:proofErr w:type="spellEnd"/>
-      <w:r>
-        <w:rPr>
-          <w:rFonts w:ascii="Times New Roman" w:eastAsia="Times New Roman" w:hAnsi="Times New Roman" w:cs="Times New Roman"/>
-        </w:rPr>
-        <w:t xml:space="preserve"> în domeniul sănătății mintale asupra rezilienței academice în populația de liceeni, </w:t>
+        <w:t xml:space="preserve">b. Realizarea unui studiu experimental pentru investigarea impactului implementării unui program de literație în domeniul sănătății mintale asupra rezilienței academice în populația de liceeni, </w:t>
       </w:r>
     </w:p>
     <w:p>
@@ -219,6 +173,7 @@
         <w:jc w:val="both"/>
         <w:rPr>
           <w:rFonts w:ascii="Times New Roman" w:eastAsia="Times New Roman" w:hAnsi="Times New Roman" w:cs="Times New Roman"/>
+          <w:lang w:val="ro-RO"/>
         </w:rPr>
       </w:pPr>
       <w:r>
@@ -226,6 +181,19 @@
           <w:rFonts w:ascii="Times New Roman" w:eastAsia="Times New Roman" w:hAnsi="Times New Roman" w:cs="Times New Roman"/>
         </w:rPr>
         <w:t>Te invităm să îți oferi consimțământul pentru participarea la acest proiect de cercetare prin completarea online a unui instrument de evaluare, format din mai multe chestionare. Participarea ta la această cercetare este în întregime voluntară. Poți decide să nu participi deloc. Dacă decizi să participi la această cercetare poți decide să te retragi în orice moment, fără a oferi vreun motiv și fără a exista consecințe.</w:t>
+      </w:r>
+      <w:r>
+        <w:rPr>
+          <w:rFonts w:ascii="Times New Roman" w:eastAsia="Times New Roman" w:hAnsi="Times New Roman" w:cs="Times New Roman"/>
+        </w:rPr>
+        <w:t xml:space="preserve"> </w:t>
+      </w:r>
+      <w:r>
+        <w:rPr>
+          <w:rFonts w:ascii="Times New Roman" w:eastAsia="Times New Roman" w:hAnsi="Times New Roman" w:cs="Times New Roman"/>
+          <w:lang w:val="ro-RO"/>
+        </w:rPr>
+        <w:t xml:space="preserve">Estimăm că durata medie de completare a chestionarelor este de 30 de minute. </w:t>
       </w:r>
     </w:p>
     <w:p>
@@ -256,253 +224,7 @@
         <w:rPr>
           <w:rFonts w:ascii="Times New Roman" w:eastAsia="Times New Roman" w:hAnsi="Times New Roman" w:cs="Times New Roman"/>
         </w:rPr>
-        <w:t xml:space="preserve">Conform </w:t>
-      </w:r>
-      <w:proofErr w:type="spellStart"/>
-      <w:r>
-        <w:rPr>
-          <w:rFonts w:ascii="Times New Roman" w:eastAsia="Times New Roman" w:hAnsi="Times New Roman" w:cs="Times New Roman"/>
-        </w:rPr>
-        <w:t>cerinţelor</w:t>
-      </w:r>
-      <w:proofErr w:type="spellEnd"/>
-      <w:r>
-        <w:rPr>
-          <w:rFonts w:ascii="Times New Roman" w:eastAsia="Times New Roman" w:hAnsi="Times New Roman" w:cs="Times New Roman"/>
-        </w:rPr>
-        <w:t xml:space="preserve"> Regulamentul (UE) 2016/679 privind </w:t>
-      </w:r>
-      <w:proofErr w:type="spellStart"/>
-      <w:r>
-        <w:rPr>
-          <w:rFonts w:ascii="Times New Roman" w:eastAsia="Times New Roman" w:hAnsi="Times New Roman" w:cs="Times New Roman"/>
-        </w:rPr>
-        <w:t>protecţia</w:t>
-      </w:r>
-      <w:proofErr w:type="spellEnd"/>
-      <w:r>
-        <w:rPr>
-          <w:rFonts w:ascii="Times New Roman" w:eastAsia="Times New Roman" w:hAnsi="Times New Roman" w:cs="Times New Roman"/>
-        </w:rPr>
-        <w:t xml:space="preserve"> persoanelor fizice în ceea ce </w:t>
-      </w:r>
-      <w:proofErr w:type="spellStart"/>
-      <w:r>
-        <w:rPr>
-          <w:rFonts w:ascii="Times New Roman" w:eastAsia="Times New Roman" w:hAnsi="Times New Roman" w:cs="Times New Roman"/>
-        </w:rPr>
-        <w:t>priveşte</w:t>
-      </w:r>
-      <w:proofErr w:type="spellEnd"/>
-      <w:r>
-        <w:rPr>
-          <w:rFonts w:ascii="Times New Roman" w:eastAsia="Times New Roman" w:hAnsi="Times New Roman" w:cs="Times New Roman"/>
-        </w:rPr>
-        <w:t xml:space="preserve"> prelucrarea datelor cu caracter personal </w:t>
-      </w:r>
-      <w:proofErr w:type="spellStart"/>
-      <w:r>
-        <w:rPr>
-          <w:rFonts w:ascii="Times New Roman" w:eastAsia="Times New Roman" w:hAnsi="Times New Roman" w:cs="Times New Roman"/>
-        </w:rPr>
-        <w:t>şi</w:t>
-      </w:r>
-      <w:proofErr w:type="spellEnd"/>
-      <w:r>
-        <w:rPr>
-          <w:rFonts w:ascii="Times New Roman" w:eastAsia="Times New Roman" w:hAnsi="Times New Roman" w:cs="Times New Roman"/>
-        </w:rPr>
-        <w:t xml:space="preserve"> privind libera </w:t>
-      </w:r>
-      <w:proofErr w:type="spellStart"/>
-      <w:r>
-        <w:rPr>
-          <w:rFonts w:ascii="Times New Roman" w:eastAsia="Times New Roman" w:hAnsi="Times New Roman" w:cs="Times New Roman"/>
-        </w:rPr>
-        <w:t>circulaţie</w:t>
-      </w:r>
-      <w:proofErr w:type="spellEnd"/>
-      <w:r>
-        <w:rPr>
-          <w:rFonts w:ascii="Times New Roman" w:eastAsia="Times New Roman" w:hAnsi="Times New Roman" w:cs="Times New Roman"/>
-        </w:rPr>
-        <w:t xml:space="preserve"> a acestor date </w:t>
-      </w:r>
-      <w:proofErr w:type="spellStart"/>
-      <w:r>
-        <w:rPr>
-          <w:rFonts w:ascii="Times New Roman" w:eastAsia="Times New Roman" w:hAnsi="Times New Roman" w:cs="Times New Roman"/>
-        </w:rPr>
-        <w:t>şi</w:t>
-      </w:r>
-      <w:proofErr w:type="spellEnd"/>
-      <w:r>
-        <w:rPr>
-          <w:rFonts w:ascii="Times New Roman" w:eastAsia="Times New Roman" w:hAnsi="Times New Roman" w:cs="Times New Roman"/>
-        </w:rPr>
-        <w:t xml:space="preserve"> de abrogare a Directivei 95/46/CE (Regulamentul general privind </w:t>
-      </w:r>
-      <w:proofErr w:type="spellStart"/>
-      <w:r>
-        <w:rPr>
-          <w:rFonts w:ascii="Times New Roman" w:eastAsia="Times New Roman" w:hAnsi="Times New Roman" w:cs="Times New Roman"/>
-        </w:rPr>
-        <w:t>protecţia</w:t>
-      </w:r>
-      <w:proofErr w:type="spellEnd"/>
-      <w:r>
-        <w:rPr>
-          <w:rFonts w:ascii="Times New Roman" w:eastAsia="Times New Roman" w:hAnsi="Times New Roman" w:cs="Times New Roman"/>
-        </w:rPr>
-        <w:t xml:space="preserve"> datelor) </w:t>
-      </w:r>
-      <w:proofErr w:type="spellStart"/>
-      <w:r>
-        <w:rPr>
-          <w:rFonts w:ascii="Times New Roman" w:eastAsia="Times New Roman" w:hAnsi="Times New Roman" w:cs="Times New Roman"/>
-        </w:rPr>
-        <w:t>şi</w:t>
-      </w:r>
-      <w:proofErr w:type="spellEnd"/>
-      <w:r>
-        <w:rPr>
-          <w:rFonts w:ascii="Times New Roman" w:eastAsia="Times New Roman" w:hAnsi="Times New Roman" w:cs="Times New Roman"/>
-        </w:rPr>
-        <w:t xml:space="preserve"> ale Legii nr. 506/2004 privind prelucrarea datelor cu caracter personal </w:t>
-      </w:r>
-      <w:proofErr w:type="spellStart"/>
-      <w:r>
-        <w:rPr>
-          <w:rFonts w:ascii="Times New Roman" w:eastAsia="Times New Roman" w:hAnsi="Times New Roman" w:cs="Times New Roman"/>
-        </w:rPr>
-        <w:t>şi</w:t>
-      </w:r>
-      <w:proofErr w:type="spellEnd"/>
-      <w:r>
-        <w:rPr>
-          <w:rFonts w:ascii="Times New Roman" w:eastAsia="Times New Roman" w:hAnsi="Times New Roman" w:cs="Times New Roman"/>
-        </w:rPr>
-        <w:t xml:space="preserve"> </w:t>
-      </w:r>
-      <w:proofErr w:type="spellStart"/>
-      <w:r>
-        <w:rPr>
-          <w:rFonts w:ascii="Times New Roman" w:eastAsia="Times New Roman" w:hAnsi="Times New Roman" w:cs="Times New Roman"/>
-        </w:rPr>
-        <w:t>protecţia</w:t>
-      </w:r>
-      <w:proofErr w:type="spellEnd"/>
-      <w:r>
-        <w:rPr>
-          <w:rFonts w:ascii="Times New Roman" w:eastAsia="Times New Roman" w:hAnsi="Times New Roman" w:cs="Times New Roman"/>
-        </w:rPr>
-        <w:t xml:space="preserve"> </w:t>
-      </w:r>
-      <w:proofErr w:type="spellStart"/>
-      <w:r>
-        <w:rPr>
-          <w:rFonts w:ascii="Times New Roman" w:eastAsia="Times New Roman" w:hAnsi="Times New Roman" w:cs="Times New Roman"/>
-        </w:rPr>
-        <w:t>vieţii</w:t>
-      </w:r>
-      <w:proofErr w:type="spellEnd"/>
-      <w:r>
-        <w:rPr>
-          <w:rFonts w:ascii="Times New Roman" w:eastAsia="Times New Roman" w:hAnsi="Times New Roman" w:cs="Times New Roman"/>
-        </w:rPr>
-        <w:t xml:space="preserve"> private, avem </w:t>
-      </w:r>
-      <w:proofErr w:type="spellStart"/>
-      <w:r>
-        <w:rPr>
-          <w:rFonts w:ascii="Times New Roman" w:eastAsia="Times New Roman" w:hAnsi="Times New Roman" w:cs="Times New Roman"/>
-        </w:rPr>
-        <w:t>obligaţia</w:t>
-      </w:r>
-      <w:proofErr w:type="spellEnd"/>
-      <w:r>
-        <w:rPr>
-          <w:rFonts w:ascii="Times New Roman" w:eastAsia="Times New Roman" w:hAnsi="Times New Roman" w:cs="Times New Roman"/>
-        </w:rPr>
-        <w:t xml:space="preserve"> de a administra în </w:t>
-      </w:r>
-      <w:proofErr w:type="spellStart"/>
-      <w:r>
-        <w:rPr>
-          <w:rFonts w:ascii="Times New Roman" w:eastAsia="Times New Roman" w:hAnsi="Times New Roman" w:cs="Times New Roman"/>
-        </w:rPr>
-        <w:t>condiţii</w:t>
-      </w:r>
-      <w:proofErr w:type="spellEnd"/>
-      <w:r>
-        <w:rPr>
-          <w:rFonts w:ascii="Times New Roman" w:eastAsia="Times New Roman" w:hAnsi="Times New Roman" w:cs="Times New Roman"/>
-        </w:rPr>
-        <w:t xml:space="preserve"> de </w:t>
-      </w:r>
-      <w:proofErr w:type="spellStart"/>
-      <w:r>
-        <w:rPr>
-          <w:rFonts w:ascii="Times New Roman" w:eastAsia="Times New Roman" w:hAnsi="Times New Roman" w:cs="Times New Roman"/>
-        </w:rPr>
-        <w:t>siguranţă</w:t>
-      </w:r>
-      <w:proofErr w:type="spellEnd"/>
-      <w:r>
-        <w:rPr>
-          <w:rFonts w:ascii="Times New Roman" w:eastAsia="Times New Roman" w:hAnsi="Times New Roman" w:cs="Times New Roman"/>
-        </w:rPr>
-        <w:t xml:space="preserve"> </w:t>
-      </w:r>
-      <w:proofErr w:type="spellStart"/>
-      <w:r>
-        <w:rPr>
-          <w:rFonts w:ascii="Times New Roman" w:eastAsia="Times New Roman" w:hAnsi="Times New Roman" w:cs="Times New Roman"/>
-        </w:rPr>
-        <w:t>şi</w:t>
-      </w:r>
-      <w:proofErr w:type="spellEnd"/>
-      <w:r>
-        <w:rPr>
-          <w:rFonts w:ascii="Times New Roman" w:eastAsia="Times New Roman" w:hAnsi="Times New Roman" w:cs="Times New Roman"/>
-        </w:rPr>
-        <w:t xml:space="preserve"> numai pentru scopurile specificate, datele  pe care le vei furniza: date </w:t>
-      </w:r>
-      <w:proofErr w:type="spellStart"/>
-      <w:r>
-        <w:rPr>
-          <w:rFonts w:ascii="Times New Roman" w:eastAsia="Times New Roman" w:hAnsi="Times New Roman" w:cs="Times New Roman"/>
-        </w:rPr>
-        <w:t>so</w:t>
-      </w:r>
-      <w:bookmarkStart w:id="0" w:name="_GoBack"/>
-      <w:bookmarkEnd w:id="0"/>
-      <w:r>
-        <w:rPr>
-          <w:rFonts w:ascii="Times New Roman" w:eastAsia="Times New Roman" w:hAnsi="Times New Roman" w:cs="Times New Roman"/>
-        </w:rPr>
-        <w:t>cio</w:t>
-      </w:r>
-      <w:proofErr w:type="spellEnd"/>
-      <w:r>
-        <w:rPr>
-          <w:rFonts w:ascii="Times New Roman" w:eastAsia="Times New Roman" w:hAnsi="Times New Roman" w:cs="Times New Roman"/>
-        </w:rPr>
-        <w:t xml:space="preserve">-demografice </w:t>
-      </w:r>
-      <w:proofErr w:type="spellStart"/>
-      <w:r>
-        <w:rPr>
-          <w:rFonts w:ascii="Times New Roman" w:eastAsia="Times New Roman" w:hAnsi="Times New Roman" w:cs="Times New Roman"/>
-        </w:rPr>
-        <w:t>şi</w:t>
-      </w:r>
-      <w:proofErr w:type="spellEnd"/>
-      <w:r>
-        <w:rPr>
-          <w:rFonts w:ascii="Times New Roman" w:eastAsia="Times New Roman" w:hAnsi="Times New Roman" w:cs="Times New Roman"/>
-        </w:rPr>
-        <w:t xml:space="preserve"> răspunsurile de la chestionare.</w:t>
+        <w:t>Conform cerinţelor Regulamentul (UE) 2016/679 privind protecţia persoanelor fizice în ceea ce priveşte prelucrarea datelor cu caracter personal şi privind libera circulaţie a acestor date şi de abrogare a Directivei 95/46/CE (Regulamentul general privind protecţia datelor) şi ale Legii nr. 506/2004 privind prelucrarea datelor cu caracter personal şi protecţia vieţii private, avem obligaţia de a administra în condiţii de siguranţă şi numai pentru scopurile specificate, datele  pe care le vei furniza: date socio-demografice şi răspunsurile de la chestionare.</w:t>
       </w:r>
     </w:p>
     <w:p>
@@ -661,7 +383,7 @@
 </file>
 
 <file path=word/endnotes.xml><?xml version="1.0" encoding="utf-8"?>
-<w:endnotes xmlns:wpc="http://schemas.microsoft.com/office/word/2010/wordprocessingCanvas" xmlns:cx="http://schemas.microsoft.com/office/drawing/2014/chartex" xmlns:cx1="http://schemas.microsoft.com/office/drawing/2015/9/8/chartex" xmlns:cx2="http://schemas.microsoft.com/office/drawing/2015/10/21/chartex" xmlns:cx3="http://schemas.microsoft.com/office/drawing/2016/5/9/chartex" xmlns:cx4="http://schemas.microsoft.com/office/drawing/2016/5/10/chartex" xmlns:cx5="http://schemas.microsoft.com/office/drawing/2016/5/11/chartex" xmlns:cx6="http://schemas.microsoft.com/office/drawing/2016/5/12/chartex" xmlns:cx7="http://schemas.microsoft.com/office/drawing/2016/5/13/chartex" xmlns:cx8="http://schemas.microsoft.com/office/drawing/2016/5/14/chartex" xmlns:mc="http://schemas.openxmlformats.org/markup-compatibility/2006" xmlns:aink="http://schemas.microsoft.com/office/drawing/2016/ink" xmlns:am3d="http://schemas.microsoft.com/office/drawing/2017/model3d" xmlns:o="urn:schemas-microsoft-com:office:office" xmlns:r="http://schemas.openxmlformats.org/officeDocument/2006/relationships" xmlns:m="http://schemas.openxmlformats.org/officeDocument/2006/math" xmlns:v="urn:schemas-microsoft-com:vml" xmlns:wp14="http://schemas.microsoft.com/office/word/2010/wordprocessingDrawing" xmlns:wp="http://schemas.openxmlformats.org/drawingml/2006/wordprocessingDrawing" xmlns:w10="urn:schemas-microsoft-com:office:word" xmlns:w="http://schemas.openxmlformats.org/wordprocessingml/2006/main" xmlns:w14="http://schemas.microsoft.com/office/word/2010/wordml" xmlns:w15="http://schemas.microsoft.com/office/word/2012/wordml" xmlns:w16cid="http://schemas.microsoft.com/office/word/2016/wordml/cid" xmlns:w16se="http://schemas.microsoft.com/office/word/2015/wordml/symex" xmlns:wpg="http://schemas.microsoft.com/office/word/2010/wordprocessingGroup" xmlns:wpi="http://schemas.microsoft.com/office/word/2010/wordprocessingInk" xmlns:wne="http://schemas.microsoft.com/office/word/2006/wordml" xmlns:wps="http://schemas.microsoft.com/office/word/2010/wordprocessingShape" mc:Ignorable="w14 w15 w16se w16cid wp14">
+<w:endnotes xmlns:wpc="http://schemas.microsoft.com/office/word/2010/wordprocessingCanvas" xmlns:cx="http://schemas.microsoft.com/office/drawing/2014/chartex" xmlns:cx1="http://schemas.microsoft.com/office/drawing/2015/9/8/chartex" xmlns:cx2="http://schemas.microsoft.com/office/drawing/2015/10/21/chartex" xmlns:cx3="http://schemas.microsoft.com/office/drawing/2016/5/9/chartex" xmlns:cx4="http://schemas.microsoft.com/office/drawing/2016/5/10/chartex" xmlns:cx5="http://schemas.microsoft.com/office/drawing/2016/5/11/chartex" xmlns:cx6="http://schemas.microsoft.com/office/drawing/2016/5/12/chartex" xmlns:cx7="http://schemas.microsoft.com/office/drawing/2016/5/13/chartex" xmlns:cx8="http://schemas.microsoft.com/office/drawing/2016/5/14/chartex" xmlns:mc="http://schemas.openxmlformats.org/markup-compatibility/2006" xmlns:aink="http://schemas.microsoft.com/office/drawing/2016/ink" xmlns:am3d="http://schemas.microsoft.com/office/drawing/2017/model3d" xmlns:o="urn:schemas-microsoft-com:office:office" xmlns:oel="http://schemas.microsoft.com/office/2019/extlst" xmlns:r="http://schemas.openxmlformats.org/officeDocument/2006/relationships" xmlns:m="http://schemas.openxmlformats.org/officeDocument/2006/math" xmlns:v="urn:schemas-microsoft-com:vml" xmlns:wp14="http://schemas.microsoft.com/office/word/2010/wordprocessingDrawing" xmlns:wp="http://schemas.openxmlformats.org/drawingml/2006/wordprocessingDrawing" xmlns:w10="urn:schemas-microsoft-com:office:word" xmlns:w="http://schemas.openxmlformats.org/wordprocessingml/2006/main" xmlns:w14="http://schemas.microsoft.com/office/word/2010/wordml" xmlns:w15="http://schemas.microsoft.com/office/word/2012/wordml" xmlns:w16cex="http://schemas.microsoft.com/office/word/2018/wordml/cex" xmlns:w16cid="http://schemas.microsoft.com/office/word/2016/wordml/cid" xmlns:w16="http://schemas.microsoft.com/office/word/2018/wordml" xmlns:w16sdtdh="http://schemas.microsoft.com/office/word/2020/wordml/sdtdatahash" xmlns:w16se="http://schemas.microsoft.com/office/word/2015/wordml/symex" xmlns:wpg="http://schemas.microsoft.com/office/word/2010/wordprocessingGroup" xmlns:wpi="http://schemas.microsoft.com/office/word/2010/wordprocessingInk" xmlns:wne="http://schemas.microsoft.com/office/word/2006/wordml" xmlns:wps="http://schemas.microsoft.com/office/word/2010/wordprocessingShape" mc:Ignorable="w14 w15 w16se w16cid w16 w16cex w16sdtdh wp14">
   <w:endnote w:type="separator" w:id="-1">
     <w:p>
       <w:pPr>
@@ -686,7 +408,7 @@
 </file>
 
 <file path=word/footnotes.xml><?xml version="1.0" encoding="utf-8"?>
-<w:footnotes xmlns:wpc="http://schemas.microsoft.com/office/word/2010/wordprocessingCanvas" xmlns:cx="http://schemas.microsoft.com/office/drawing/2014/chartex" xmlns:cx1="http://schemas.microsoft.com/office/drawing/2015/9/8/chartex" xmlns:cx2="http://schemas.microsoft.com/office/drawing/2015/10/21/chartex" xmlns:cx3="http://schemas.microsoft.com/office/drawing/2016/5/9/chartex" xmlns:cx4="http://schemas.microsoft.com/office/drawing/2016/5/10/chartex" xmlns:cx5="http://schemas.microsoft.com/office/drawing/2016/5/11/chartex" xmlns:cx6="http://schemas.microsoft.com/office/drawing/2016/5/12/chartex" xmlns:cx7="http://schemas.microsoft.com/office/drawing/2016/5/13/chartex" xmlns:cx8="http://schemas.microsoft.com/office/drawing/2016/5/14/chartex" xmlns:mc="http://schemas.openxmlformats.org/markup-compatibility/2006" xmlns:aink="http://schemas.microsoft.com/office/drawing/2016/ink" xmlns:am3d="http://schemas.microsoft.com/office/drawing/2017/model3d" xmlns:o="urn:schemas-microsoft-com:office:office" xmlns:r="http://schemas.openxmlformats.org/officeDocument/2006/relationships" xmlns:m="http://schemas.openxmlformats.org/officeDocument/2006/math" xmlns:v="urn:schemas-microsoft-com:vml" xmlns:wp14="http://schemas.microsoft.com/office/word/2010/wordprocessingDrawing" xmlns:wp="http://schemas.openxmlformats.org/drawingml/2006/wordprocessingDrawing" xmlns:w10="urn:schemas-microsoft-com:office:word" xmlns:w="http://schemas.openxmlformats.org/wordprocessingml/2006/main" xmlns:w14="http://schemas.microsoft.com/office/word/2010/wordml" xmlns:w15="http://schemas.microsoft.com/office/word/2012/wordml" xmlns:w16cid="http://schemas.microsoft.com/office/word/2016/wordml/cid" xmlns:w16se="http://schemas.microsoft.com/office/word/2015/wordml/symex" xmlns:wpg="http://schemas.microsoft.com/office/word/2010/wordprocessingGroup" xmlns:wpi="http://schemas.microsoft.com/office/word/2010/wordprocessingInk" xmlns:wne="http://schemas.microsoft.com/office/word/2006/wordml" xmlns:wps="http://schemas.microsoft.com/office/word/2010/wordprocessingShape" mc:Ignorable="w14 w15 w16se w16cid wp14">
+<w:footnotes xmlns:wpc="http://schemas.microsoft.com/office/word/2010/wordprocessingCanvas" xmlns:cx="http://schemas.microsoft.com/office/drawing/2014/chartex" xmlns:cx1="http://schemas.microsoft.com/office/drawing/2015/9/8/chartex" xmlns:cx2="http://schemas.microsoft.com/office/drawing/2015/10/21/chartex" xmlns:cx3="http://schemas.microsoft.com/office/drawing/2016/5/9/chartex" xmlns:cx4="http://schemas.microsoft.com/office/drawing/2016/5/10/chartex" xmlns:cx5="http://schemas.microsoft.com/office/drawing/2016/5/11/chartex" xmlns:cx6="http://schemas.microsoft.com/office/drawing/2016/5/12/chartex" xmlns:cx7="http://schemas.microsoft.com/office/drawing/2016/5/13/chartex" xmlns:cx8="http://schemas.microsoft.com/office/drawing/2016/5/14/chartex" xmlns:mc="http://schemas.openxmlformats.org/markup-compatibility/2006" xmlns:aink="http://schemas.microsoft.com/office/drawing/2016/ink" xmlns:am3d="http://schemas.microsoft.com/office/drawing/2017/model3d" xmlns:o="urn:schemas-microsoft-com:office:office" xmlns:oel="http://schemas.microsoft.com/office/2019/extlst" xmlns:r="http://schemas.openxmlformats.org/officeDocument/2006/relationships" xmlns:m="http://schemas.openxmlformats.org/officeDocument/2006/math" xmlns:v="urn:schemas-microsoft-com:vml" xmlns:wp14="http://schemas.microsoft.com/office/word/2010/wordprocessingDrawing" xmlns:wp="http://schemas.openxmlformats.org/drawingml/2006/wordprocessingDrawing" xmlns:w10="urn:schemas-microsoft-com:office:word" xmlns:w="http://schemas.openxmlformats.org/wordprocessingml/2006/main" xmlns:w14="http://schemas.microsoft.com/office/word/2010/wordml" xmlns:w15="http://schemas.microsoft.com/office/word/2012/wordml" xmlns:w16cex="http://schemas.microsoft.com/office/word/2018/wordml/cex" xmlns:w16cid="http://schemas.microsoft.com/office/word/2016/wordml/cid" xmlns:w16="http://schemas.microsoft.com/office/word/2018/wordml" xmlns:w16sdtdh="http://schemas.microsoft.com/office/word/2020/wordml/sdtdatahash" xmlns:w16se="http://schemas.microsoft.com/office/word/2015/wordml/symex" xmlns:wpg="http://schemas.microsoft.com/office/word/2010/wordprocessingGroup" xmlns:wpi="http://schemas.microsoft.com/office/word/2010/wordprocessingInk" xmlns:wne="http://schemas.microsoft.com/office/word/2006/wordml" xmlns:wps="http://schemas.microsoft.com/office/word/2010/wordprocessingShape" mc:Ignorable="w14 w15 w16se w16cid w16 w16cex w16sdtdh wp14">
   <w:footnote w:type="separator" w:id="-1">
     <w:p>
       <w:pPr>
@@ -711,7 +433,7 @@
 </file>
 
 <file path=word/header1.xml><?xml version="1.0" encoding="utf-8"?>
-<w:hdr xmlns:wpc="http://schemas.microsoft.com/office/word/2010/wordprocessingCanvas" xmlns:cx="http://schemas.microsoft.com/office/drawing/2014/chartex" xmlns:cx1="http://schemas.microsoft.com/office/drawing/2015/9/8/chartex" xmlns:cx2="http://schemas.microsoft.com/office/drawing/2015/10/21/chartex" xmlns:cx3="http://schemas.microsoft.com/office/drawing/2016/5/9/chartex" xmlns:cx4="http://schemas.microsoft.com/office/drawing/2016/5/10/chartex" xmlns:cx5="http://schemas.microsoft.com/office/drawing/2016/5/11/chartex" xmlns:cx6="http://schemas.microsoft.com/office/drawing/2016/5/12/chartex" xmlns:cx7="http://schemas.microsoft.com/office/drawing/2016/5/13/chartex" xmlns:cx8="http://schemas.microsoft.com/office/drawing/2016/5/14/chartex" xmlns:mc="http://schemas.openxmlformats.org/markup-compatibility/2006" xmlns:aink="http://schemas.microsoft.com/office/drawing/2016/ink" xmlns:am3d="http://schemas.microsoft.com/office/drawing/2017/model3d" xmlns:o="urn:schemas-microsoft-com:office:office" xmlns:r="http://schemas.openxmlformats.org/officeDocument/2006/relationships" xmlns:m="http://schemas.openxmlformats.org/officeDocument/2006/math" xmlns:v="urn:schemas-microsoft-com:vml" xmlns:wp14="http://schemas.microsoft.com/office/word/2010/wordprocessingDrawing" xmlns:wp="http://schemas.openxmlformats.org/drawingml/2006/wordprocessingDrawing" xmlns:w10="urn:schemas-microsoft-com:office:word" xmlns:w="http://schemas.openxmlformats.org/wordprocessingml/2006/main" xmlns:w14="http://schemas.microsoft.com/office/word/2010/wordml" xmlns:w15="http://schemas.microsoft.com/office/word/2012/wordml" xmlns:w16cid="http://schemas.microsoft.com/office/word/2016/wordml/cid" xmlns:w16se="http://schemas.microsoft.com/office/word/2015/wordml/symex" xmlns:wpg="http://schemas.microsoft.com/office/word/2010/wordprocessingGroup" xmlns:wpi="http://schemas.microsoft.com/office/word/2010/wordprocessingInk" xmlns:wne="http://schemas.microsoft.com/office/word/2006/wordml" xmlns:wps="http://schemas.microsoft.com/office/word/2010/wordprocessingShape" mc:Ignorable="w14 w15 w16se w16cid wp14">
+<w:hdr xmlns:wpc="http://schemas.microsoft.com/office/word/2010/wordprocessingCanvas" xmlns:cx="http://schemas.microsoft.com/office/drawing/2014/chartex" xmlns:cx1="http://schemas.microsoft.com/office/drawing/2015/9/8/chartex" xmlns:cx2="http://schemas.microsoft.com/office/drawing/2015/10/21/chartex" xmlns:cx3="http://schemas.microsoft.com/office/drawing/2016/5/9/chartex" xmlns:cx4="http://schemas.microsoft.com/office/drawing/2016/5/10/chartex" xmlns:cx5="http://schemas.microsoft.com/office/drawing/2016/5/11/chartex" xmlns:cx6="http://schemas.microsoft.com/office/drawing/2016/5/12/chartex" xmlns:cx7="http://schemas.microsoft.com/office/drawing/2016/5/13/chartex" xmlns:cx8="http://schemas.microsoft.com/office/drawing/2016/5/14/chartex" xmlns:mc="http://schemas.openxmlformats.org/markup-compatibility/2006" xmlns:aink="http://schemas.microsoft.com/office/drawing/2016/ink" xmlns:am3d="http://schemas.microsoft.com/office/drawing/2017/model3d" xmlns:o="urn:schemas-microsoft-com:office:office" xmlns:oel="http://schemas.microsoft.com/office/2019/extlst" xmlns:r="http://schemas.openxmlformats.org/officeDocument/2006/relationships" xmlns:m="http://schemas.openxmlformats.org/officeDocument/2006/math" xmlns:v="urn:schemas-microsoft-com:vml" xmlns:wp14="http://schemas.microsoft.com/office/word/2010/wordprocessingDrawing" xmlns:wp="http://schemas.openxmlformats.org/drawingml/2006/wordprocessingDrawing" xmlns:w10="urn:schemas-microsoft-com:office:word" xmlns:w="http://schemas.openxmlformats.org/wordprocessingml/2006/main" xmlns:w14="http://schemas.microsoft.com/office/word/2010/wordml" xmlns:w15="http://schemas.microsoft.com/office/word/2012/wordml" xmlns:w16cex="http://schemas.microsoft.com/office/word/2018/wordml/cex" xmlns:w16cid="http://schemas.microsoft.com/office/word/2016/wordml/cid" xmlns:w16="http://schemas.microsoft.com/office/word/2018/wordml" xmlns:w16sdtdh="http://schemas.microsoft.com/office/word/2020/wordml/sdtdatahash" xmlns:w16se="http://schemas.microsoft.com/office/word/2015/wordml/symex" xmlns:wpg="http://schemas.microsoft.com/office/word/2010/wordprocessingGroup" xmlns:wpi="http://schemas.microsoft.com/office/word/2010/wordprocessingInk" xmlns:wne="http://schemas.microsoft.com/office/word/2006/wordml" xmlns:wps="http://schemas.microsoft.com/office/word/2010/wordprocessingShape" mc:Ignorable="w14 w15 w16se w16cid w16 w16cex w16sdtdh wp14">
   <w:tbl>
     <w:tblPr>
       <w:tblStyle w:val="TableGrid"/>
@@ -974,7 +696,7 @@
 </file>
 
 <file path=word/styles.xml><?xml version="1.0" encoding="utf-8"?>
-<w:styles xmlns:mc="http://schemas.openxmlformats.org/markup-compatibility/2006" xmlns:r="http://schemas.openxmlformats.org/officeDocument/2006/relationships" xmlns:w="http://schemas.openxmlformats.org/wordprocessingml/2006/main" xmlns:w14="http://schemas.microsoft.com/office/word/2010/wordml" xmlns:w15="http://schemas.microsoft.com/office/word/2012/wordml" xmlns:w16cid="http://schemas.microsoft.com/office/word/2016/wordml/cid" xmlns:w16se="http://schemas.microsoft.com/office/word/2015/wordml/symex" mc:Ignorable="w14 w15 w16se w16cid">
+<w:styles xmlns:mc="http://schemas.openxmlformats.org/markup-compatibility/2006" xmlns:r="http://schemas.openxmlformats.org/officeDocument/2006/relationships" xmlns:w="http://schemas.openxmlformats.org/wordprocessingml/2006/main" xmlns:w14="http://schemas.microsoft.com/office/word/2010/wordml" xmlns:w15="http://schemas.microsoft.com/office/word/2012/wordml" xmlns:w16cex="http://schemas.microsoft.com/office/word/2018/wordml/cex" xmlns:w16cid="http://schemas.microsoft.com/office/word/2016/wordml/cid" xmlns:w16="http://schemas.microsoft.com/office/word/2018/wordml" xmlns:w16sdtdh="http://schemas.microsoft.com/office/word/2020/wordml/sdtdatahash" xmlns:w16se="http://schemas.microsoft.com/office/word/2015/wordml/symex" mc:Ignorable="w14 w15 w16se w16cid w16 w16cex w16sdtdh">
   <w:docDefaults>
     <w:rPrDefault>
       <w:rPr>
@@ -990,7 +712,7 @@
       </w:pPr>
     </w:pPrDefault>
   </w:docDefaults>
-  <w:latentStyles w:defLockedState="0" w:defUIPriority="99" w:defSemiHidden="0" w:defUnhideWhenUsed="0" w:defQFormat="0" w:count="375">
+  <w:latentStyles w:defLockedState="0" w:defUIPriority="99" w:defSemiHidden="0" w:defUnhideWhenUsed="0" w:defQFormat="0" w:count="376">
     <w:lsdException w:name="Normal" w:uiPriority="0" w:qFormat="1"/>
     <w:lsdException w:name="heading 1" w:uiPriority="9" w:qFormat="1"/>
     <w:lsdException w:name="heading 2" w:semiHidden="1" w:uiPriority="9" w:unhideWhenUsed="1" w:qFormat="1"/>
@@ -1096,7 +818,6 @@
     <w:lsdException w:name="HTML Sample" w:semiHidden="1" w:unhideWhenUsed="1"/>
     <w:lsdException w:name="HTML Typewriter" w:semiHidden="1" w:unhideWhenUsed="1"/>
     <w:lsdException w:name="HTML Variable" w:semiHidden="1" w:unhideWhenUsed="1"/>
-    <w:lsdException w:name="Normal Table" w:semiHidden="1" w:unhideWhenUsed="1"/>
     <w:lsdException w:name="annotation subject" w:semiHidden="1" w:unhideWhenUsed="1"/>
     <w:lsdException w:name="No List" w:semiHidden="1" w:unhideWhenUsed="1"/>
     <w:lsdException w:name="Outline List 1" w:semiHidden="1" w:unhideWhenUsed="1"/>
@@ -1143,10 +864,8 @@
     <w:lsdException w:name="Table Subtle 2" w:semiHidden="1" w:unhideWhenUsed="1"/>
     <w:lsdException w:name="Table Web 1" w:semiHidden="1" w:unhideWhenUsed="1"/>
     <w:lsdException w:name="Table Web 2" w:semiHidden="1" w:unhideWhenUsed="1"/>
-    <w:lsdException w:name="Table Web 3" w:semiHidden="1" w:unhideWhenUsed="1"/>
     <w:lsdException w:name="Balloon Text" w:semiHidden="1" w:unhideWhenUsed="1"/>
     <w:lsdException w:name="Table Grid" w:uiPriority="39"/>
-    <w:lsdException w:name="Table Theme" w:semiHidden="1" w:unhideWhenUsed="1"/>
     <w:lsdException w:name="Placeholder Text" w:semiHidden="1"/>
     <w:lsdException w:name="No Spacing" w:uiPriority="1" w:qFormat="1"/>
     <w:lsdException w:name="Light Shading" w:uiPriority="60"/>
@@ -1366,6 +1085,7 @@
     <w:lsdException w:name="Smart Hyperlink" w:semiHidden="1" w:unhideWhenUsed="1"/>
     <w:lsdException w:name="Hashtag" w:semiHidden="1" w:unhideWhenUsed="1"/>
     <w:lsdException w:name="Unresolved Mention" w:semiHidden="1" w:unhideWhenUsed="1"/>
+    <w:lsdException w:name="Smart Link" w:semiHidden="1" w:unhideWhenUsed="1"/>
   </w:latentStyles>
   <w:style w:type="paragraph" w:default="1" w:styleId="Normal">
     <w:name w:val="Normal"/>
@@ -1487,7 +1207,6 @@
   <w:style w:type="character" w:default="1" w:styleId="DefaultParagraphFont">
     <w:name w:val="Default Paragraph Font"/>
     <w:uiPriority w:val="1"/>
-    <w:semiHidden/>
     <w:unhideWhenUsed/>
   </w:style>
   <w:style w:type="table" w:default="1" w:styleId="TableNormal">

</xml_diff>

<commit_message>
updated consent forms (contact email)
</commit_message>
<xml_diff>
--- a/static/words/Consimtamant-elev-scholars.docx
+++ b/static/words/Consimtamant-elev-scholars.docx
@@ -1,6 +1,6 @@
 
 <file path=word/document.xml><?xml version="1.0" encoding="utf-8"?>
-<w:document xmlns:wpc="http://schemas.microsoft.com/office/word/2010/wordprocessingCanvas" xmlns:cx="http://schemas.microsoft.com/office/drawing/2014/chartex" xmlns:cx1="http://schemas.microsoft.com/office/drawing/2015/9/8/chartex" xmlns:cx2="http://schemas.microsoft.com/office/drawing/2015/10/21/chartex" xmlns:cx3="http://schemas.microsoft.com/office/drawing/2016/5/9/chartex" xmlns:cx4="http://schemas.microsoft.com/office/drawing/2016/5/10/chartex" xmlns:cx5="http://schemas.microsoft.com/office/drawing/2016/5/11/chartex" xmlns:cx6="http://schemas.microsoft.com/office/drawing/2016/5/12/chartex" xmlns:cx7="http://schemas.microsoft.com/office/drawing/2016/5/13/chartex" xmlns:cx8="http://schemas.microsoft.com/office/drawing/2016/5/14/chartex" xmlns:mc="http://schemas.openxmlformats.org/markup-compatibility/2006" xmlns:aink="http://schemas.microsoft.com/office/drawing/2016/ink" xmlns:am3d="http://schemas.microsoft.com/office/drawing/2017/model3d" xmlns:o="urn:schemas-microsoft-com:office:office" xmlns:oel="http://schemas.microsoft.com/office/2019/extlst" xmlns:r="http://schemas.openxmlformats.org/officeDocument/2006/relationships" xmlns:m="http://schemas.openxmlformats.org/officeDocument/2006/math" xmlns:v="urn:schemas-microsoft-com:vml" xmlns:wp14="http://schemas.microsoft.com/office/word/2010/wordprocessingDrawing" xmlns:wp="http://schemas.openxmlformats.org/drawingml/2006/wordprocessingDrawing" xmlns:w10="urn:schemas-microsoft-com:office:word" xmlns:w="http://schemas.openxmlformats.org/wordprocessingml/2006/main" xmlns:w14="http://schemas.microsoft.com/office/word/2010/wordml" xmlns:w15="http://schemas.microsoft.com/office/word/2012/wordml" xmlns:w16cex="http://schemas.microsoft.com/office/word/2018/wordml/cex" xmlns:w16cid="http://schemas.microsoft.com/office/word/2016/wordml/cid" xmlns:w16="http://schemas.microsoft.com/office/word/2018/wordml" xmlns:w16sdtdh="http://schemas.microsoft.com/office/word/2020/wordml/sdtdatahash" xmlns:w16se="http://schemas.microsoft.com/office/word/2015/wordml/symex" xmlns:wpg="http://schemas.microsoft.com/office/word/2010/wordprocessingGroup" xmlns:wpi="http://schemas.microsoft.com/office/word/2010/wordprocessingInk" xmlns:wne="http://schemas.microsoft.com/office/word/2006/wordml" xmlns:wps="http://schemas.microsoft.com/office/word/2010/wordprocessingShape" mc:Ignorable="w14 w15 w16se w16cid w16 w16cex w16sdtdh wp14">
+<w:document xmlns:wpc="http://schemas.microsoft.com/office/word/2010/wordprocessingCanvas" xmlns:cx="http://schemas.microsoft.com/office/drawing/2014/chartex" xmlns:cx1="http://schemas.microsoft.com/office/drawing/2015/9/8/chartex" xmlns:cx2="http://schemas.microsoft.com/office/drawing/2015/10/21/chartex" xmlns:cx3="http://schemas.microsoft.com/office/drawing/2016/5/9/chartex" xmlns:cx4="http://schemas.microsoft.com/office/drawing/2016/5/10/chartex" xmlns:cx5="http://schemas.microsoft.com/office/drawing/2016/5/11/chartex" xmlns:cx6="http://schemas.microsoft.com/office/drawing/2016/5/12/chartex" xmlns:cx7="http://schemas.microsoft.com/office/drawing/2016/5/13/chartex" xmlns:cx8="http://schemas.microsoft.com/office/drawing/2016/5/14/chartex" xmlns:mc="http://schemas.openxmlformats.org/markup-compatibility/2006" xmlns:aink="http://schemas.microsoft.com/office/drawing/2016/ink" xmlns:am3d="http://schemas.microsoft.com/office/drawing/2017/model3d" xmlns:o="urn:schemas-microsoft-com:office:office" xmlns:r="http://schemas.openxmlformats.org/officeDocument/2006/relationships" xmlns:m="http://schemas.openxmlformats.org/officeDocument/2006/math" xmlns:v="urn:schemas-microsoft-com:vml" xmlns:wp14="http://schemas.microsoft.com/office/word/2010/wordprocessingDrawing" xmlns:wp="http://schemas.openxmlformats.org/drawingml/2006/wordprocessingDrawing" xmlns:w10="urn:schemas-microsoft-com:office:word" xmlns:w="http://schemas.openxmlformats.org/wordprocessingml/2006/main" xmlns:w14="http://schemas.microsoft.com/office/word/2010/wordml" xmlns:w15="http://schemas.microsoft.com/office/word/2012/wordml" xmlns:w16cid="http://schemas.microsoft.com/office/word/2016/wordml/cid" xmlns:w16se="http://schemas.microsoft.com/office/word/2015/wordml/symex" xmlns:wpg="http://schemas.microsoft.com/office/word/2010/wordprocessingGroup" xmlns:wpi="http://schemas.microsoft.com/office/word/2010/wordprocessingInk" xmlns:wne="http://schemas.microsoft.com/office/word/2006/wordml" xmlns:wps="http://schemas.microsoft.com/office/word/2010/wordprocessingShape" mc:Ignorable="w14 w15 w16se w16cid wp14">
   <w:body>
     <w:p>
       <w:pPr>
@@ -251,22 +251,8 @@
           <w:t>scholars@fpse.unibuc.ro</w:t>
         </w:r>
       </w:hyperlink>
-      <w:r>
-        <w:rPr>
-          <w:rFonts w:ascii="Times New Roman" w:eastAsia="Times New Roman" w:hAnsi="Times New Roman" w:cs="Times New Roman"/>
-        </w:rPr>
-        <w:t xml:space="preserve"> / </w:t>
-      </w:r>
-      <w:hyperlink r:id="rId7">
-        <w:r>
-          <w:rPr>
-            <w:rFonts w:ascii="Times New Roman" w:eastAsia="Times New Roman" w:hAnsi="Times New Roman" w:cs="Times New Roman"/>
-            <w:color w:val="0000FF"/>
-            <w:u w:val="single"/>
-          </w:rPr>
-          <w:t>cezar.giosan@fpse.unibuc.ro</w:t>
-        </w:r>
-      </w:hyperlink>
+      <w:bookmarkStart w:id="0" w:name="_GoBack"/>
+      <w:bookmarkEnd w:id="0"/>
     </w:p>
     <w:p>
       <w:pPr>
@@ -372,7 +358,7 @@
       </w:pPr>
     </w:p>
     <w:sectPr>
-      <w:headerReference w:type="default" r:id="rId8"/>
+      <w:headerReference w:type="default" r:id="rId7"/>
       <w:pgSz w:w="11909" w:h="16834"/>
       <w:pgMar w:top="1440" w:right="1440" w:bottom="1440" w:left="1440" w:header="720" w:footer="720" w:gutter="0"/>
       <w:pgNumType w:start="1"/>
@@ -383,7 +369,7 @@
 </file>
 
 <file path=word/endnotes.xml><?xml version="1.0" encoding="utf-8"?>
-<w:endnotes xmlns:wpc="http://schemas.microsoft.com/office/word/2010/wordprocessingCanvas" xmlns:cx="http://schemas.microsoft.com/office/drawing/2014/chartex" xmlns:cx1="http://schemas.microsoft.com/office/drawing/2015/9/8/chartex" xmlns:cx2="http://schemas.microsoft.com/office/drawing/2015/10/21/chartex" xmlns:cx3="http://schemas.microsoft.com/office/drawing/2016/5/9/chartex" xmlns:cx4="http://schemas.microsoft.com/office/drawing/2016/5/10/chartex" xmlns:cx5="http://schemas.microsoft.com/office/drawing/2016/5/11/chartex" xmlns:cx6="http://schemas.microsoft.com/office/drawing/2016/5/12/chartex" xmlns:cx7="http://schemas.microsoft.com/office/drawing/2016/5/13/chartex" xmlns:cx8="http://schemas.microsoft.com/office/drawing/2016/5/14/chartex" xmlns:mc="http://schemas.openxmlformats.org/markup-compatibility/2006" xmlns:aink="http://schemas.microsoft.com/office/drawing/2016/ink" xmlns:am3d="http://schemas.microsoft.com/office/drawing/2017/model3d" xmlns:o="urn:schemas-microsoft-com:office:office" xmlns:oel="http://schemas.microsoft.com/office/2019/extlst" xmlns:r="http://schemas.openxmlformats.org/officeDocument/2006/relationships" xmlns:m="http://schemas.openxmlformats.org/officeDocument/2006/math" xmlns:v="urn:schemas-microsoft-com:vml" xmlns:wp14="http://schemas.microsoft.com/office/word/2010/wordprocessingDrawing" xmlns:wp="http://schemas.openxmlformats.org/drawingml/2006/wordprocessingDrawing" xmlns:w10="urn:schemas-microsoft-com:office:word" xmlns:w="http://schemas.openxmlformats.org/wordprocessingml/2006/main" xmlns:w14="http://schemas.microsoft.com/office/word/2010/wordml" xmlns:w15="http://schemas.microsoft.com/office/word/2012/wordml" xmlns:w16cex="http://schemas.microsoft.com/office/word/2018/wordml/cex" xmlns:w16cid="http://schemas.microsoft.com/office/word/2016/wordml/cid" xmlns:w16="http://schemas.microsoft.com/office/word/2018/wordml" xmlns:w16sdtdh="http://schemas.microsoft.com/office/word/2020/wordml/sdtdatahash" xmlns:w16se="http://schemas.microsoft.com/office/word/2015/wordml/symex" xmlns:wpg="http://schemas.microsoft.com/office/word/2010/wordprocessingGroup" xmlns:wpi="http://schemas.microsoft.com/office/word/2010/wordprocessingInk" xmlns:wne="http://schemas.microsoft.com/office/word/2006/wordml" xmlns:wps="http://schemas.microsoft.com/office/word/2010/wordprocessingShape" mc:Ignorable="w14 w15 w16se w16cid w16 w16cex w16sdtdh wp14">
+<w:endnotes xmlns:wpc="http://schemas.microsoft.com/office/word/2010/wordprocessingCanvas" xmlns:cx="http://schemas.microsoft.com/office/drawing/2014/chartex" xmlns:cx1="http://schemas.microsoft.com/office/drawing/2015/9/8/chartex" xmlns:cx2="http://schemas.microsoft.com/office/drawing/2015/10/21/chartex" xmlns:cx3="http://schemas.microsoft.com/office/drawing/2016/5/9/chartex" xmlns:cx4="http://schemas.microsoft.com/office/drawing/2016/5/10/chartex" xmlns:cx5="http://schemas.microsoft.com/office/drawing/2016/5/11/chartex" xmlns:cx6="http://schemas.microsoft.com/office/drawing/2016/5/12/chartex" xmlns:cx7="http://schemas.microsoft.com/office/drawing/2016/5/13/chartex" xmlns:cx8="http://schemas.microsoft.com/office/drawing/2016/5/14/chartex" xmlns:mc="http://schemas.openxmlformats.org/markup-compatibility/2006" xmlns:aink="http://schemas.microsoft.com/office/drawing/2016/ink" xmlns:am3d="http://schemas.microsoft.com/office/drawing/2017/model3d" xmlns:o="urn:schemas-microsoft-com:office:office" xmlns:r="http://schemas.openxmlformats.org/officeDocument/2006/relationships" xmlns:m="http://schemas.openxmlformats.org/officeDocument/2006/math" xmlns:v="urn:schemas-microsoft-com:vml" xmlns:wp14="http://schemas.microsoft.com/office/word/2010/wordprocessingDrawing" xmlns:wp="http://schemas.openxmlformats.org/drawingml/2006/wordprocessingDrawing" xmlns:w10="urn:schemas-microsoft-com:office:word" xmlns:w="http://schemas.openxmlformats.org/wordprocessingml/2006/main" xmlns:w14="http://schemas.microsoft.com/office/word/2010/wordml" xmlns:w15="http://schemas.microsoft.com/office/word/2012/wordml" xmlns:w16cid="http://schemas.microsoft.com/office/word/2016/wordml/cid" xmlns:w16se="http://schemas.microsoft.com/office/word/2015/wordml/symex" xmlns:wpg="http://schemas.microsoft.com/office/word/2010/wordprocessingGroup" xmlns:wpi="http://schemas.microsoft.com/office/word/2010/wordprocessingInk" xmlns:wne="http://schemas.microsoft.com/office/word/2006/wordml" xmlns:wps="http://schemas.microsoft.com/office/word/2010/wordprocessingShape" mc:Ignorable="w14 w15 w16se w16cid wp14">
   <w:endnote w:type="separator" w:id="-1">
     <w:p>
       <w:pPr>
@@ -408,7 +394,7 @@
 </file>
 
 <file path=word/footnotes.xml><?xml version="1.0" encoding="utf-8"?>
-<w:footnotes xmlns:wpc="http://schemas.microsoft.com/office/word/2010/wordprocessingCanvas" xmlns:cx="http://schemas.microsoft.com/office/drawing/2014/chartex" xmlns:cx1="http://schemas.microsoft.com/office/drawing/2015/9/8/chartex" xmlns:cx2="http://schemas.microsoft.com/office/drawing/2015/10/21/chartex" xmlns:cx3="http://schemas.microsoft.com/office/drawing/2016/5/9/chartex" xmlns:cx4="http://schemas.microsoft.com/office/drawing/2016/5/10/chartex" xmlns:cx5="http://schemas.microsoft.com/office/drawing/2016/5/11/chartex" xmlns:cx6="http://schemas.microsoft.com/office/drawing/2016/5/12/chartex" xmlns:cx7="http://schemas.microsoft.com/office/drawing/2016/5/13/chartex" xmlns:cx8="http://schemas.microsoft.com/office/drawing/2016/5/14/chartex" xmlns:mc="http://schemas.openxmlformats.org/markup-compatibility/2006" xmlns:aink="http://schemas.microsoft.com/office/drawing/2016/ink" xmlns:am3d="http://schemas.microsoft.com/office/drawing/2017/model3d" xmlns:o="urn:schemas-microsoft-com:office:office" xmlns:oel="http://schemas.microsoft.com/office/2019/extlst" xmlns:r="http://schemas.openxmlformats.org/officeDocument/2006/relationships" xmlns:m="http://schemas.openxmlformats.org/officeDocument/2006/math" xmlns:v="urn:schemas-microsoft-com:vml" xmlns:wp14="http://schemas.microsoft.com/office/word/2010/wordprocessingDrawing" xmlns:wp="http://schemas.openxmlformats.org/drawingml/2006/wordprocessingDrawing" xmlns:w10="urn:schemas-microsoft-com:office:word" xmlns:w="http://schemas.openxmlformats.org/wordprocessingml/2006/main" xmlns:w14="http://schemas.microsoft.com/office/word/2010/wordml" xmlns:w15="http://schemas.microsoft.com/office/word/2012/wordml" xmlns:w16cex="http://schemas.microsoft.com/office/word/2018/wordml/cex" xmlns:w16cid="http://schemas.microsoft.com/office/word/2016/wordml/cid" xmlns:w16="http://schemas.microsoft.com/office/word/2018/wordml" xmlns:w16sdtdh="http://schemas.microsoft.com/office/word/2020/wordml/sdtdatahash" xmlns:w16se="http://schemas.microsoft.com/office/word/2015/wordml/symex" xmlns:wpg="http://schemas.microsoft.com/office/word/2010/wordprocessingGroup" xmlns:wpi="http://schemas.microsoft.com/office/word/2010/wordprocessingInk" xmlns:wne="http://schemas.microsoft.com/office/word/2006/wordml" xmlns:wps="http://schemas.microsoft.com/office/word/2010/wordprocessingShape" mc:Ignorable="w14 w15 w16se w16cid w16 w16cex w16sdtdh wp14">
+<w:footnotes xmlns:wpc="http://schemas.microsoft.com/office/word/2010/wordprocessingCanvas" xmlns:cx="http://schemas.microsoft.com/office/drawing/2014/chartex" xmlns:cx1="http://schemas.microsoft.com/office/drawing/2015/9/8/chartex" xmlns:cx2="http://schemas.microsoft.com/office/drawing/2015/10/21/chartex" xmlns:cx3="http://schemas.microsoft.com/office/drawing/2016/5/9/chartex" xmlns:cx4="http://schemas.microsoft.com/office/drawing/2016/5/10/chartex" xmlns:cx5="http://schemas.microsoft.com/office/drawing/2016/5/11/chartex" xmlns:cx6="http://schemas.microsoft.com/office/drawing/2016/5/12/chartex" xmlns:cx7="http://schemas.microsoft.com/office/drawing/2016/5/13/chartex" xmlns:cx8="http://schemas.microsoft.com/office/drawing/2016/5/14/chartex" xmlns:mc="http://schemas.openxmlformats.org/markup-compatibility/2006" xmlns:aink="http://schemas.microsoft.com/office/drawing/2016/ink" xmlns:am3d="http://schemas.microsoft.com/office/drawing/2017/model3d" xmlns:o="urn:schemas-microsoft-com:office:office" xmlns:r="http://schemas.openxmlformats.org/officeDocument/2006/relationships" xmlns:m="http://schemas.openxmlformats.org/officeDocument/2006/math" xmlns:v="urn:schemas-microsoft-com:vml" xmlns:wp14="http://schemas.microsoft.com/office/word/2010/wordprocessingDrawing" xmlns:wp="http://schemas.openxmlformats.org/drawingml/2006/wordprocessingDrawing" xmlns:w10="urn:schemas-microsoft-com:office:word" xmlns:w="http://schemas.openxmlformats.org/wordprocessingml/2006/main" xmlns:w14="http://schemas.microsoft.com/office/word/2010/wordml" xmlns:w15="http://schemas.microsoft.com/office/word/2012/wordml" xmlns:w16cid="http://schemas.microsoft.com/office/word/2016/wordml/cid" xmlns:w16se="http://schemas.microsoft.com/office/word/2015/wordml/symex" xmlns:wpg="http://schemas.microsoft.com/office/word/2010/wordprocessingGroup" xmlns:wpi="http://schemas.microsoft.com/office/word/2010/wordprocessingInk" xmlns:wne="http://schemas.microsoft.com/office/word/2006/wordml" xmlns:wps="http://schemas.microsoft.com/office/word/2010/wordprocessingShape" mc:Ignorable="w14 w15 w16se w16cid wp14">
   <w:footnote w:type="separator" w:id="-1">
     <w:p>
       <w:pPr>
@@ -433,7 +419,7 @@
 </file>
 
 <file path=word/header1.xml><?xml version="1.0" encoding="utf-8"?>
-<w:hdr xmlns:wpc="http://schemas.microsoft.com/office/word/2010/wordprocessingCanvas" xmlns:cx="http://schemas.microsoft.com/office/drawing/2014/chartex" xmlns:cx1="http://schemas.microsoft.com/office/drawing/2015/9/8/chartex" xmlns:cx2="http://schemas.microsoft.com/office/drawing/2015/10/21/chartex" xmlns:cx3="http://schemas.microsoft.com/office/drawing/2016/5/9/chartex" xmlns:cx4="http://schemas.microsoft.com/office/drawing/2016/5/10/chartex" xmlns:cx5="http://schemas.microsoft.com/office/drawing/2016/5/11/chartex" xmlns:cx6="http://schemas.microsoft.com/office/drawing/2016/5/12/chartex" xmlns:cx7="http://schemas.microsoft.com/office/drawing/2016/5/13/chartex" xmlns:cx8="http://schemas.microsoft.com/office/drawing/2016/5/14/chartex" xmlns:mc="http://schemas.openxmlformats.org/markup-compatibility/2006" xmlns:aink="http://schemas.microsoft.com/office/drawing/2016/ink" xmlns:am3d="http://schemas.microsoft.com/office/drawing/2017/model3d" xmlns:o="urn:schemas-microsoft-com:office:office" xmlns:oel="http://schemas.microsoft.com/office/2019/extlst" xmlns:r="http://schemas.openxmlformats.org/officeDocument/2006/relationships" xmlns:m="http://schemas.openxmlformats.org/officeDocument/2006/math" xmlns:v="urn:schemas-microsoft-com:vml" xmlns:wp14="http://schemas.microsoft.com/office/word/2010/wordprocessingDrawing" xmlns:wp="http://schemas.openxmlformats.org/drawingml/2006/wordprocessingDrawing" xmlns:w10="urn:schemas-microsoft-com:office:word" xmlns:w="http://schemas.openxmlformats.org/wordprocessingml/2006/main" xmlns:w14="http://schemas.microsoft.com/office/word/2010/wordml" xmlns:w15="http://schemas.microsoft.com/office/word/2012/wordml" xmlns:w16cex="http://schemas.microsoft.com/office/word/2018/wordml/cex" xmlns:w16cid="http://schemas.microsoft.com/office/word/2016/wordml/cid" xmlns:w16="http://schemas.microsoft.com/office/word/2018/wordml" xmlns:w16sdtdh="http://schemas.microsoft.com/office/word/2020/wordml/sdtdatahash" xmlns:w16se="http://schemas.microsoft.com/office/word/2015/wordml/symex" xmlns:wpg="http://schemas.microsoft.com/office/word/2010/wordprocessingGroup" xmlns:wpi="http://schemas.microsoft.com/office/word/2010/wordprocessingInk" xmlns:wne="http://schemas.microsoft.com/office/word/2006/wordml" xmlns:wps="http://schemas.microsoft.com/office/word/2010/wordprocessingShape" mc:Ignorable="w14 w15 w16se w16cid w16 w16cex w16sdtdh wp14">
+<w:hdr xmlns:wpc="http://schemas.microsoft.com/office/word/2010/wordprocessingCanvas" xmlns:cx="http://schemas.microsoft.com/office/drawing/2014/chartex" xmlns:cx1="http://schemas.microsoft.com/office/drawing/2015/9/8/chartex" xmlns:cx2="http://schemas.microsoft.com/office/drawing/2015/10/21/chartex" xmlns:cx3="http://schemas.microsoft.com/office/drawing/2016/5/9/chartex" xmlns:cx4="http://schemas.microsoft.com/office/drawing/2016/5/10/chartex" xmlns:cx5="http://schemas.microsoft.com/office/drawing/2016/5/11/chartex" xmlns:cx6="http://schemas.microsoft.com/office/drawing/2016/5/12/chartex" xmlns:cx7="http://schemas.microsoft.com/office/drawing/2016/5/13/chartex" xmlns:cx8="http://schemas.microsoft.com/office/drawing/2016/5/14/chartex" xmlns:mc="http://schemas.openxmlformats.org/markup-compatibility/2006" xmlns:aink="http://schemas.microsoft.com/office/drawing/2016/ink" xmlns:am3d="http://schemas.microsoft.com/office/drawing/2017/model3d" xmlns:o="urn:schemas-microsoft-com:office:office" xmlns:r="http://schemas.openxmlformats.org/officeDocument/2006/relationships" xmlns:m="http://schemas.openxmlformats.org/officeDocument/2006/math" xmlns:v="urn:schemas-microsoft-com:vml" xmlns:wp14="http://schemas.microsoft.com/office/word/2010/wordprocessingDrawing" xmlns:wp="http://schemas.openxmlformats.org/drawingml/2006/wordprocessingDrawing" xmlns:w10="urn:schemas-microsoft-com:office:word" xmlns:w="http://schemas.openxmlformats.org/wordprocessingml/2006/main" xmlns:w14="http://schemas.microsoft.com/office/word/2010/wordml" xmlns:w15="http://schemas.microsoft.com/office/word/2012/wordml" xmlns:w16cid="http://schemas.microsoft.com/office/word/2016/wordml/cid" xmlns:w16se="http://schemas.microsoft.com/office/word/2015/wordml/symex" xmlns:wpg="http://schemas.microsoft.com/office/word/2010/wordprocessingGroup" xmlns:wpi="http://schemas.microsoft.com/office/word/2010/wordprocessingInk" xmlns:wne="http://schemas.microsoft.com/office/word/2006/wordml" xmlns:wps="http://schemas.microsoft.com/office/word/2010/wordprocessingShape" mc:Ignorable="w14 w15 w16se w16cid wp14">
   <w:tbl>
     <w:tblPr>
       <w:tblStyle w:val="TableGrid"/>
@@ -696,7 +682,7 @@
 </file>
 
 <file path=word/styles.xml><?xml version="1.0" encoding="utf-8"?>
-<w:styles xmlns:mc="http://schemas.openxmlformats.org/markup-compatibility/2006" xmlns:r="http://schemas.openxmlformats.org/officeDocument/2006/relationships" xmlns:w="http://schemas.openxmlformats.org/wordprocessingml/2006/main" xmlns:w14="http://schemas.microsoft.com/office/word/2010/wordml" xmlns:w15="http://schemas.microsoft.com/office/word/2012/wordml" xmlns:w16cex="http://schemas.microsoft.com/office/word/2018/wordml/cex" xmlns:w16cid="http://schemas.microsoft.com/office/word/2016/wordml/cid" xmlns:w16="http://schemas.microsoft.com/office/word/2018/wordml" xmlns:w16sdtdh="http://schemas.microsoft.com/office/word/2020/wordml/sdtdatahash" xmlns:w16se="http://schemas.microsoft.com/office/word/2015/wordml/symex" mc:Ignorable="w14 w15 w16se w16cid w16 w16cex w16sdtdh">
+<w:styles xmlns:mc="http://schemas.openxmlformats.org/markup-compatibility/2006" xmlns:r="http://schemas.openxmlformats.org/officeDocument/2006/relationships" xmlns:w="http://schemas.openxmlformats.org/wordprocessingml/2006/main" xmlns:w14="http://schemas.microsoft.com/office/word/2010/wordml" xmlns:w15="http://schemas.microsoft.com/office/word/2012/wordml" xmlns:w16cid="http://schemas.microsoft.com/office/word/2016/wordml/cid" xmlns:w16se="http://schemas.microsoft.com/office/word/2015/wordml/symex" mc:Ignorable="w14 w15 w16se w16cid">
   <w:docDefaults>
     <w:rPrDefault>
       <w:rPr>
@@ -712,7 +698,7 @@
       </w:pPr>
     </w:pPrDefault>
   </w:docDefaults>
-  <w:latentStyles w:defLockedState="0" w:defUIPriority="99" w:defSemiHidden="0" w:defUnhideWhenUsed="0" w:defQFormat="0" w:count="376">
+  <w:latentStyles w:defLockedState="0" w:defUIPriority="99" w:defSemiHidden="0" w:defUnhideWhenUsed="0" w:defQFormat="0" w:count="375">
     <w:lsdException w:name="Normal" w:uiPriority="0" w:qFormat="1"/>
     <w:lsdException w:name="heading 1" w:uiPriority="9" w:qFormat="1"/>
     <w:lsdException w:name="heading 2" w:semiHidden="1" w:uiPriority="9" w:unhideWhenUsed="1" w:qFormat="1"/>
@@ -818,6 +804,7 @@
     <w:lsdException w:name="HTML Sample" w:semiHidden="1" w:unhideWhenUsed="1"/>
     <w:lsdException w:name="HTML Typewriter" w:semiHidden="1" w:unhideWhenUsed="1"/>
     <w:lsdException w:name="HTML Variable" w:semiHidden="1" w:unhideWhenUsed="1"/>
+    <w:lsdException w:name="Normal Table" w:semiHidden="1" w:unhideWhenUsed="1"/>
     <w:lsdException w:name="annotation subject" w:semiHidden="1" w:unhideWhenUsed="1"/>
     <w:lsdException w:name="No List" w:semiHidden="1" w:unhideWhenUsed="1"/>
     <w:lsdException w:name="Outline List 1" w:semiHidden="1" w:unhideWhenUsed="1"/>
@@ -864,8 +851,10 @@
     <w:lsdException w:name="Table Subtle 2" w:semiHidden="1" w:unhideWhenUsed="1"/>
     <w:lsdException w:name="Table Web 1" w:semiHidden="1" w:unhideWhenUsed="1"/>
     <w:lsdException w:name="Table Web 2" w:semiHidden="1" w:unhideWhenUsed="1"/>
+    <w:lsdException w:name="Table Web 3" w:semiHidden="1" w:unhideWhenUsed="1"/>
     <w:lsdException w:name="Balloon Text" w:semiHidden="1" w:unhideWhenUsed="1"/>
     <w:lsdException w:name="Table Grid" w:uiPriority="39"/>
+    <w:lsdException w:name="Table Theme" w:semiHidden="1" w:unhideWhenUsed="1"/>
     <w:lsdException w:name="Placeholder Text" w:semiHidden="1"/>
     <w:lsdException w:name="No Spacing" w:uiPriority="1" w:qFormat="1"/>
     <w:lsdException w:name="Light Shading" w:uiPriority="60"/>
@@ -1085,7 +1074,6 @@
     <w:lsdException w:name="Smart Hyperlink" w:semiHidden="1" w:unhideWhenUsed="1"/>
     <w:lsdException w:name="Hashtag" w:semiHidden="1" w:unhideWhenUsed="1"/>
     <w:lsdException w:name="Unresolved Mention" w:semiHidden="1" w:unhideWhenUsed="1"/>
-    <w:lsdException w:name="Smart Link" w:semiHidden="1" w:unhideWhenUsed="1"/>
   </w:latentStyles>
   <w:style w:type="paragraph" w:default="1" w:styleId="Normal">
     <w:name w:val="Normal"/>
@@ -1207,6 +1195,7 @@
   <w:style w:type="character" w:default="1" w:styleId="DefaultParagraphFont">
     <w:name w:val="Default Paragraph Font"/>
     <w:uiPriority w:val="1"/>
+    <w:semiHidden/>
     <w:unhideWhenUsed/>
   </w:style>
   <w:style w:type="table" w:default="1" w:styleId="TableNormal">

</xml_diff>